<commit_message>
added warning ignores for 64 bit mode
</commit_message>
<xml_diff>
--- a/AIForGamesSubmission/Check List.docx
+++ b/AIForGamesSubmission/Check List.docx
@@ -148,11 +148,102 @@
     </w:p>
     <w:p>
       <w:r>
-        <w:t xml:space="preserve">Program executes without crashing Program has no memory </w:t>
+        <w:t xml:space="preserve">Program executes without crashing Program has no memory leaks </w:t>
+      </w:r>
+      <w:r>
+        <w:rPr>
+          <w:b/>
+          <w:bCs/>
+        </w:rPr>
+        <w:t>: Yes</w:t>
+      </w:r>
+    </w:p>
+    <w:p>
+      <w:r>
+        <w:t xml:space="preserve">A release executable has been made and included in the submission </w:t>
+      </w:r>
+      <w:r>
+        <w:rPr>
+          <w:b/>
+          <w:bCs/>
+        </w:rPr>
+        <w:t>: Yes</w:t>
+      </w:r>
+    </w:p>
+    <w:p>
+      <w:r>
+        <w:t xml:space="preserve">Project files and source code are included in the submission </w:t>
+      </w:r>
+      <w:r>
+        <w:rPr>
+          <w:b/>
+          <w:bCs/>
+        </w:rPr>
+        <w:t>: Yes</w:t>
+      </w:r>
+    </w:p>
+    <w:p>
+      <w:r>
+        <w:t xml:space="preserve">All files are packaged in a single compressed archive </w:t>
+      </w:r>
+      <w:r>
+        <w:rPr>
+          <w:b/>
+          <w:bCs/>
+        </w:rPr>
+        <w:t>: Yes</w:t>
+      </w:r>
+    </w:p>
+    <w:p>
+      <w:r>
+        <w:t xml:space="preserve">Estimate the number of hours taken to complete this assessment </w:t>
+      </w:r>
+      <w:r>
+        <w:rPr>
+          <w:b/>
+          <w:bCs/>
+        </w:rPr>
+        <w:t>: 16</w:t>
+      </w:r>
+    </w:p>
+    <w:p>
+      <w:pPr>
+        <w:rPr>
+          <w:b/>
+          <w:bCs/>
+        </w:rPr>
+      </w:pPr>
+      <w:r>
+        <w:t>How many times have you submitted this assessment (including this time)?</w:t>
+      </w:r>
+      <w:r>
+        <w:t xml:space="preserve"> </w:t>
+      </w:r>
+      <w:r>
+        <w:rPr>
+          <w:b/>
+          <w:bCs/>
+        </w:rPr>
+        <w:t xml:space="preserve">: </w:t>
+      </w:r>
+      <w:r>
+        <w:rPr>
+          <w:b/>
+          <w:bCs/>
+        </w:rPr>
+        <w:t>Twice</w:t>
+      </w:r>
+      <w:r>
+        <w:t xml:space="preserve"> </w:t>
+      </w:r>
+    </w:p>
+    <w:p>
+      <w:r>
+        <w:t xml:space="preserve">The program implements a pathfinding </w:t>
       </w:r>
       <w:proofErr w:type="gramStart"/>
       <w:r>
-        <w:t xml:space="preserve">leaks </w:t>
+        <w:t xml:space="preserve">algorithm </w:t>
       </w:r>
       <w:r>
         <w:rPr>
@@ -167,16 +258,16 @@
           <w:b/>
           <w:bCs/>
         </w:rPr>
-        <w:t xml:space="preserve"> Yes</w:t>
-      </w:r>
-    </w:p>
-    <w:p>
-      <w:r>
-        <w:t xml:space="preserve">A release executable has been made and included in the </w:t>
+        <w:t xml:space="preserve"> Yes, File: NodeGraph.h, Line number: 61</w:t>
+      </w:r>
+    </w:p>
+    <w:p>
+      <w:r>
+        <w:t xml:space="preserve">The program implements an NPC AI </w:t>
       </w:r>
       <w:proofErr w:type="gramStart"/>
       <w:r>
-        <w:t xml:space="preserve">submission </w:t>
+        <w:t xml:space="preserve">strategy </w:t>
       </w:r>
       <w:r>
         <w:rPr>
@@ -191,230 +282,7 @@
           <w:b/>
           <w:bCs/>
         </w:rPr>
-        <w:t xml:space="preserve"> Yes</w:t>
-      </w:r>
-    </w:p>
-    <w:p>
-      <w:r>
-        <w:t xml:space="preserve">Project files and source code are included in the </w:t>
-      </w:r>
-      <w:proofErr w:type="gramStart"/>
-      <w:r>
-        <w:t xml:space="preserve">submission </w:t>
-      </w:r>
-      <w:r>
-        <w:rPr>
-          <w:b/>
-          <w:bCs/>
-        </w:rPr>
-        <w:t>:</w:t>
-      </w:r>
-      <w:proofErr w:type="gramEnd"/>
-      <w:r>
-        <w:rPr>
-          <w:b/>
-          <w:bCs/>
-        </w:rPr>
-        <w:t xml:space="preserve"> Yes</w:t>
-      </w:r>
-    </w:p>
-    <w:p>
-      <w:r>
-        <w:t xml:space="preserve">All files are packaged in a single compressed </w:t>
-      </w:r>
-      <w:proofErr w:type="gramStart"/>
-      <w:r>
-        <w:t xml:space="preserve">archive </w:t>
-      </w:r>
-      <w:r>
-        <w:rPr>
-          <w:b/>
-          <w:bCs/>
-        </w:rPr>
-        <w:t>:</w:t>
-      </w:r>
-      <w:proofErr w:type="gramEnd"/>
-      <w:r>
-        <w:rPr>
-          <w:b/>
-          <w:bCs/>
-        </w:rPr>
-        <w:t xml:space="preserve"> Yes</w:t>
-      </w:r>
-    </w:p>
-    <w:p>
-      <w:r>
-        <w:t xml:space="preserve">Estimate the number of hours taken to complete this </w:t>
-      </w:r>
-      <w:proofErr w:type="gramStart"/>
-      <w:r>
-        <w:t xml:space="preserve">assessment </w:t>
-      </w:r>
-      <w:r>
-        <w:rPr>
-          <w:b/>
-          <w:bCs/>
-        </w:rPr>
-        <w:t>:</w:t>
-      </w:r>
-      <w:proofErr w:type="gramEnd"/>
-      <w:r>
-        <w:rPr>
-          <w:b/>
-          <w:bCs/>
-        </w:rPr>
-        <w:t xml:space="preserve"> </w:t>
-      </w:r>
-      <w:r>
-        <w:rPr>
-          <w:b/>
-          <w:bCs/>
-        </w:rPr>
-        <w:t>16</w:t>
-      </w:r>
-    </w:p>
-    <w:p>
-      <w:pPr>
-        <w:rPr>
-          <w:b/>
-          <w:bCs/>
-        </w:rPr>
-      </w:pPr>
-      <w:r>
-        <w:t>How many times have you submitted this assessment (including this time)</w:t>
-      </w:r>
-      <w:proofErr w:type="gramStart"/>
-      <w:r>
-        <w:t>?</w:t>
-      </w:r>
-      <w:r>
-        <w:t xml:space="preserve"> </w:t>
-      </w:r>
-      <w:r>
-        <w:rPr>
-          <w:b/>
-          <w:bCs/>
-        </w:rPr>
-        <w:t>:</w:t>
-      </w:r>
-      <w:proofErr w:type="gramEnd"/>
-      <w:r>
-        <w:rPr>
-          <w:b/>
-          <w:bCs/>
-        </w:rPr>
-        <w:t xml:space="preserve"> Once</w:t>
-      </w:r>
-      <w:r>
-        <w:t xml:space="preserve"> </w:t>
-      </w:r>
-    </w:p>
-    <w:p>
-      <w:r>
-        <w:t xml:space="preserve">The program implements a pathfinding </w:t>
-      </w:r>
-      <w:proofErr w:type="gramStart"/>
-      <w:r>
-        <w:t xml:space="preserve">algorithm </w:t>
-      </w:r>
-      <w:r>
-        <w:rPr>
-          <w:b/>
-          <w:bCs/>
-        </w:rPr>
-        <w:t>:</w:t>
-      </w:r>
-      <w:proofErr w:type="gramEnd"/>
-      <w:r>
-        <w:rPr>
-          <w:b/>
-          <w:bCs/>
-        </w:rPr>
-        <w:t xml:space="preserve"> Yes, File:</w:t>
-      </w:r>
-      <w:r>
-        <w:rPr>
-          <w:b/>
-          <w:bCs/>
-        </w:rPr>
-        <w:t xml:space="preserve"> </w:t>
-      </w:r>
-      <w:proofErr w:type="spellStart"/>
-      <w:r>
-        <w:rPr>
-          <w:b/>
-          <w:bCs/>
-        </w:rPr>
-        <w:t>NodeGraph.h</w:t>
-      </w:r>
-      <w:proofErr w:type="spellEnd"/>
-      <w:r>
-        <w:rPr>
-          <w:b/>
-          <w:bCs/>
-        </w:rPr>
-        <w:t>, Line number:</w:t>
-      </w:r>
-      <w:r>
-        <w:rPr>
-          <w:b/>
-          <w:bCs/>
-        </w:rPr>
-        <w:t xml:space="preserve"> 61</w:t>
-      </w:r>
-    </w:p>
-    <w:p>
-      <w:r>
-        <w:t xml:space="preserve">The program implements an NPC AI </w:t>
-      </w:r>
-      <w:proofErr w:type="gramStart"/>
-      <w:r>
-        <w:t xml:space="preserve">strategy </w:t>
-      </w:r>
-      <w:r>
-        <w:rPr>
-          <w:b/>
-          <w:bCs/>
-        </w:rPr>
-        <w:t>:</w:t>
-      </w:r>
-      <w:proofErr w:type="gramEnd"/>
-      <w:r>
-        <w:rPr>
-          <w:b/>
-          <w:bCs/>
-        </w:rPr>
-        <w:t xml:space="preserve"> Yes, File:</w:t>
-      </w:r>
-      <w:r>
-        <w:rPr>
-          <w:b/>
-          <w:bCs/>
-        </w:rPr>
-        <w:t xml:space="preserve"> </w:t>
-      </w:r>
-      <w:proofErr w:type="spellStart"/>
-      <w:r>
-        <w:rPr>
-          <w:b/>
-          <w:bCs/>
-        </w:rPr>
-        <w:t>Guard.h</w:t>
-      </w:r>
-      <w:proofErr w:type="spellEnd"/>
-      <w:r>
-        <w:rPr>
-          <w:b/>
-          <w:bCs/>
-        </w:rPr>
-        <w:t>, Line number:</w:t>
-      </w:r>
-      <w:r>
-        <w:rPr>
-          <w:b/>
-          <w:bCs/>
-        </w:rPr>
-        <w:t xml:space="preserve"> 27</w:t>
+        <w:t xml:space="preserve"> Yes, File: Guard.h, Line number: 27</w:t>
       </w:r>
     </w:p>
     <w:p>

</xml_diff>